<commit_message>
update 08 | acw1234 ppt zip
</commit_message>
<xml_diff>
--- a/HTML002/08/DOM第一天作业/DOM第一次作业.docx
+++ b/HTML002/08/DOM第一天作业/DOM第一次作业.docx
@@ -94,9 +94,9 @@
           <w:noProof/>
         </w:rPr>
         <w:drawing>
-          <wp:inline distT="0" distB="0" distL="114300" distR="114300" wp14:anchorId="18AFEE48" wp14:editId="3054ED6A">
-            <wp:extent cx="5268595" cy="742950"/>
-            <wp:effectExtent l="0" t="0" r="8255" b="0"/>
+          <wp:inline distT="0" distB="0" distL="114300" distR="114300" wp14:anchorId="18AFEE48" wp14:editId="66551BC7">
+            <wp:extent cx="5848593" cy="824739"/>
+            <wp:effectExtent l="0" t="0" r="0" b="0"/>
             <wp:docPr id="1" name="图片 1"/>
             <wp:cNvGraphicFramePr>
               <a:graphicFrameLocks xmlns:a="http://schemas.openxmlformats.org/drawingml/2006/main" noChangeAspect="1"/>
@@ -119,7 +119,7 @@
                   <pic:spPr>
                     <a:xfrm>
                       <a:off x="0" y="0"/>
-                      <a:ext cx="5268595" cy="742950"/>
+                      <a:ext cx="5924611" cy="835459"/>
                     </a:xfrm>
                     <a:prstGeom prst="rect">
                       <a:avLst/>
@@ -334,6 +334,7 @@
         <w:rPr>
           <w:noProof/>
         </w:rPr>
+        <w:lastRenderedPageBreak/>
         <w:drawing>
           <wp:inline distT="0" distB="0" distL="114300" distR="114300" wp14:anchorId="3FE0C8BF" wp14:editId="59553039">
             <wp:extent cx="4208611" cy="1836420"/>

</xml_diff>